<commit_message>
Added Git to Skills
</commit_message>
<xml_diff>
--- a/public/assets/documents/coverletter.docx
+++ b/public/assets/documents/coverletter.docx
@@ -3,134 +3,148 @@
 <w:document xmlns:wpc="http://schemas.microsoft.com/office/word/2010/wordprocessingCanvas" xmlns:cx="http://schemas.microsoft.com/office/drawing/2014/chartex" xmlns:cx1="http://schemas.microsoft.com/office/drawing/2015/9/8/chartex" xmlns:cx2="http://schemas.microsoft.com/office/drawing/2015/10/21/chartex" xmlns:cx3="http://schemas.microsoft.com/office/drawing/2016/5/9/chartex" xmlns:cx4="http://schemas.microsoft.com/office/drawing/2016/5/10/chartex" xmlns:cx5="http://schemas.microsoft.com/office/drawing/2016/5/11/chartex" xmlns:cx6="http://schemas.microsoft.com/office/drawing/2016/5/12/chartex" xmlns:cx7="http://schemas.microsoft.com/office/drawing/2016/5/13/chartex" xmlns:cx8="http://schemas.microsoft.com/office/drawing/2016/5/14/chartex" xmlns:mc="http://schemas.openxmlformats.org/markup-compatibility/2006" xmlns:aink="http://schemas.microsoft.com/office/drawing/2016/ink" xmlns:am3d="http://schemas.microsoft.com/office/drawing/2017/model3d" xmlns:o="urn:schemas-microsoft-com:office:office" xmlns:r="http://schemas.openxmlformats.org/officeDocument/2006/relationships" xmlns:m="http://schemas.openxmlformats.org/officeDocument/2006/math" xmlns:v="urn:schemas-microsoft-com:vml" xmlns:wp14="http://schemas.microsoft.com/office/word/2010/wordprocessingDrawing" xmlns:wp="http://schemas.openxmlformats.org/drawingml/2006/wordprocessingDrawing" xmlns:w10="urn:schemas-microsoft-com:office:word" xmlns:w="http://schemas.openxmlformats.org/wordprocessingml/2006/main" xmlns:w14="http://schemas.microsoft.com/office/word/2010/wordml" xmlns:w15="http://schemas.microsoft.com/office/word/2012/wordml" xmlns:w16cid="http://schemas.microsoft.com/office/word/2016/wordml/cid" xmlns:w16se="http://schemas.microsoft.com/office/word/2015/wordml/symex" xmlns:wpg="http://schemas.microsoft.com/office/word/2010/wordprocessingGroup" xmlns:wpi="http://schemas.microsoft.com/office/word/2010/wordprocessingInk" xmlns:wne="http://schemas.microsoft.com/office/word/2006/wordml" xmlns:wps="http://schemas.microsoft.com/office/word/2010/wordprocessingShape" mc:Ignorable="w14 w15 w16se w16cid wp14">
   <w:body>
     <w:p>
+      <w:r>
+        <w:t>Feb</w:t>
+      </w:r>
+      <w:r>
+        <w:t xml:space="preserve"> </w:t>
+      </w:r>
+      <w:r>
+        <w:t>6</w:t>
+      </w:r>
+      <w:r>
+        <w:t>, 201</w:t>
+      </w:r>
+      <w:r>
+        <w:t>9</w:t>
+      </w:r>
+    </w:p>
+    <w:p>
+      <w:r>
+        <w:t>To whom it may concern</w:t>
+      </w:r>
+      <w:r>
+        <w:t>,</w:t>
+      </w:r>
+    </w:p>
+    <w:p>
+      <w:r>
+        <w:t xml:space="preserve">I am </w:t>
+      </w:r>
+      <w:r>
+        <w:t xml:space="preserve">very </w:t>
+      </w:r>
+      <w:r>
+        <w:t xml:space="preserve">pleased to be applying </w:t>
+      </w:r>
+      <w:r>
+        <w:t xml:space="preserve">as a developer </w:t>
+      </w:r>
+      <w:r>
+        <w:t>at</w:t>
+      </w:r>
+      <w:r>
+        <w:t xml:space="preserve"> </w:t>
+      </w:r>
+      <w:proofErr w:type="spellStart"/>
+      <w:r>
+        <w:t>Andela</w:t>
+      </w:r>
+      <w:proofErr w:type="spellEnd"/>
+      <w:r>
+        <w:t xml:space="preserve">. My extensive experience with designing and developing using </w:t>
+      </w:r>
+      <w:proofErr w:type="spellStart"/>
+      <w:r>
+        <w:t>Javascript</w:t>
+      </w:r>
+      <w:proofErr w:type="spellEnd"/>
+      <w:r>
+        <w:t>, Node JS &amp; Dart</w:t>
+      </w:r>
+      <w:r>
+        <w:t xml:space="preserve"> matches well with your requirements. In addition, my background with working</w:t>
+      </w:r>
+      <w:r>
+        <w:t xml:space="preserve"> with various</w:t>
+      </w:r>
+      <w:r>
+        <w:t xml:space="preserve"> development teams has given me the skills to adjust to the changing dynamics and processes of those environments while meeting scheduled milestones and deliverables.</w:t>
+      </w:r>
+    </w:p>
+    <w:p>
+      <w:r>
+        <w:t xml:space="preserve">In my previous experience at </w:t>
+      </w:r>
+      <w:r>
+        <w:t xml:space="preserve">Le </w:t>
+      </w:r>
+      <w:proofErr w:type="spellStart"/>
+      <w:r>
+        <w:t>Citoyen</w:t>
+      </w:r>
+      <w:proofErr w:type="spellEnd"/>
+      <w:r>
+        <w:t xml:space="preserve"> University</w:t>
+      </w:r>
+      <w:r>
+        <w:t>, I developed several</w:t>
+      </w:r>
+      <w:r>
+        <w:t xml:space="preserve"> </w:t>
+      </w:r>
+      <w:r>
+        <w:t xml:space="preserve">applications </w:t>
+      </w:r>
+      <w:r>
+        <w:t>one of which is a fully functional Academic Portal</w:t>
+      </w:r>
+      <w:r>
+        <w:t xml:space="preserve"> used to store and manage students’ information</w:t>
+      </w:r>
+      <w:r>
+        <w:t xml:space="preserve">. I </w:t>
+      </w:r>
+      <w:r>
+        <w:t>am also</w:t>
+      </w:r>
+      <w:r>
+        <w:t xml:space="preserve"> involved in the design and development process for all applications</w:t>
+      </w:r>
+      <w:r>
+        <w:t xml:space="preserve"> at </w:t>
+      </w:r>
+      <w:proofErr w:type="spellStart"/>
+      <w:r>
+        <w:t>Creditclan</w:t>
+      </w:r>
+      <w:proofErr w:type="spellEnd"/>
+      <w:r>
+        <w:t xml:space="preserve"> Tech Limited</w:t>
+      </w:r>
+      <w:r>
+        <w:t>, and I manage enhancement requests after each rollout.</w:t>
+      </w:r>
+    </w:p>
+    <w:p>
+      <w:r>
+        <w:t>I am a proven team player exhibit</w:t>
+      </w:r>
+      <w:r>
+        <w:t>ing</w:t>
+      </w:r>
+      <w:r>
+        <w:t xml:space="preserve"> ideal teamwork traits, including reliability, good communication, commitment, adaptability, and going above and beyond what is asked. Management also recognized my accomplishments in meeting project deliverable deadlines over 99% of the time, exceeding expectations by 5%.</w:t>
+      </w:r>
+    </w:p>
+    <w:p>
+      <w:r>
+        <w:t>Thank you for taking the time to review my credentials and accomplishments. I am very passionate about being a competent and contributing team player, and I hope to have the opportunity to discuss my examples in greater detail with you. I look forward to answering your questions and learning more about this po</w:t>
+      </w:r>
       <w:bookmarkStart w:id="0" w:name="_GoBack"/>
       <w:bookmarkEnd w:id="0"/>
       <w:r>
-        <w:t>Feb</w:t>
-      </w:r>
-      <w:r>
-        <w:t xml:space="preserve"> </w:t>
-      </w:r>
-      <w:r>
-        <w:t>6</w:t>
-      </w:r>
-      <w:r>
-        <w:t>, 201</w:t>
-      </w:r>
-      <w:r>
-        <w:t>9</w:t>
-      </w:r>
-    </w:p>
-    <w:p>
-      <w:r>
-        <w:t>To whom it may concern</w:t>
-      </w:r>
-      <w:r>
-        <w:t>,</w:t>
-      </w:r>
-    </w:p>
-    <w:p>
-      <w:r>
-        <w:t xml:space="preserve">I am </w:t>
-      </w:r>
-      <w:r>
-        <w:t xml:space="preserve">very </w:t>
-      </w:r>
-      <w:r>
-        <w:t xml:space="preserve">pleased to be applying </w:t>
-      </w:r>
-      <w:r>
-        <w:t xml:space="preserve">as a developer </w:t>
-      </w:r>
-      <w:r>
-        <w:t>at</w:t>
-      </w:r>
-      <w:r>
-        <w:t xml:space="preserve"> </w:t>
-      </w:r>
-      <w:proofErr w:type="spellStart"/>
-      <w:r>
-        <w:t>Andela</w:t>
-      </w:r>
-      <w:proofErr w:type="spellEnd"/>
-      <w:r>
-        <w:t xml:space="preserve">. My extensive experience with designing and developing websites using </w:t>
-      </w:r>
-      <w:proofErr w:type="spellStart"/>
-      <w:r>
-        <w:t>Javascript</w:t>
-      </w:r>
-      <w:proofErr w:type="spellEnd"/>
-      <w:r>
-        <w:t xml:space="preserve">, </w:t>
-      </w:r>
-      <w:r>
-        <w:t>PHP, Node JS &amp; Dart,</w:t>
-      </w:r>
-      <w:r>
-        <w:t xml:space="preserve"> matches well with your requirements. In addition, my background with working in large development teams has given me the skills to adjust to the changing dynamics and processes of those environments while meeting scheduled milestones and deliverables.</w:t>
-      </w:r>
-    </w:p>
-    <w:p>
-      <w:r>
-        <w:t xml:space="preserve">In my previous experience at </w:t>
-      </w:r>
-      <w:r>
-        <w:t xml:space="preserve">Le </w:t>
-      </w:r>
-      <w:proofErr w:type="spellStart"/>
-      <w:r>
-        <w:t>Citoyen</w:t>
-      </w:r>
-      <w:proofErr w:type="spellEnd"/>
-      <w:r>
-        <w:t xml:space="preserve"> University</w:t>
-      </w:r>
-      <w:r>
-        <w:t>, I developed several</w:t>
-      </w:r>
-      <w:r>
-        <w:t xml:space="preserve"> </w:t>
-      </w:r>
-      <w:r>
-        <w:t xml:space="preserve">applications </w:t>
-      </w:r>
-      <w:r>
-        <w:t>one of which is a fully functional Academic Portal</w:t>
-      </w:r>
-      <w:r>
-        <w:t xml:space="preserve"> used to store and manage students’ information</w:t>
-      </w:r>
-      <w:r>
-        <w:t xml:space="preserve">. I </w:t>
-      </w:r>
-      <w:r>
-        <w:t>am also</w:t>
-      </w:r>
-      <w:r>
-        <w:t xml:space="preserve"> involved in the design and development process for all applications</w:t>
-      </w:r>
-      <w:r>
-        <w:t xml:space="preserve"> at creditclan.com</w:t>
-      </w:r>
-      <w:r>
-        <w:t>, and I manage enhancement requests after each rollout.</w:t>
-      </w:r>
-    </w:p>
-    <w:p>
-      <w:r>
-        <w:t>I am a proven team player exhibit</w:t>
-      </w:r>
-      <w:r>
-        <w:t>ing</w:t>
-      </w:r>
-      <w:r>
-        <w:t xml:space="preserve"> ideal teamwork traits, including reliability, good communication, commitment, adaptability, and going above and beyond what is asked. Management also recognized my accomplishments in meeting project deliverable deadlines over 99% of the time, exceeding expectations by 5%.</w:t>
-      </w:r>
-    </w:p>
-    <w:p>
-      <w:r>
-        <w:t>Thank you for taking the time to review my credentials and accomplishments. I am very passionate about being a competent and contributing team player, and I hope to have the opportunity to discuss my examples in greater detail with you. I look forward to answering your questions and learning more about this position and your development teams.</w:t>
+        <w:t>sition and your development teams.</w:t>
       </w:r>
     </w:p>
     <w:p>
@@ -557,6 +571,7 @@
   <w:style w:type="character" w:default="1" w:styleId="DefaultParagraphFont">
     <w:name w:val="Default Paragraph Font"/>
     <w:uiPriority w:val="1"/>
+    <w:semiHidden/>
     <w:unhideWhenUsed/>
   </w:style>
   <w:style w:type="table" w:default="1" w:styleId="TableNormal">

</xml_diff>